<commit_message>
Updated word doc (Activity diagram + Use Case Diagram)
</commit_message>
<xml_diff>
--- a/Lab 6.docx
+++ b/Lab 6.docx
@@ -230,6 +230,58 @@
           <w:lang w:val="en-US"/>
         </w:rPr>
         <w:t>Malak Mokhtar Lotfy           9619</w:t>
+      </w:r>
+    </w:p>
+    <w:p>
+      <w:pPr>
+        <w:rPr>
+          <w:sz w:val="28"/>
+          <w:szCs w:val="28"/>
+          <w:lang w:val="en-US"/>
+        </w:rPr>
+      </w:pPr>
+      <w:r>
+        <w:rPr>
+          <w:sz w:val="28"/>
+          <w:szCs w:val="28"/>
+          <w:lang w:val="en-US"/>
+        </w:rPr>
+        <w:t>Rana Adel Abdelhady</w:t>
+      </w:r>
+      <w:r>
+        <w:rPr>
+          <w:sz w:val="28"/>
+          <w:szCs w:val="28"/>
+          <w:lang w:val="en-US"/>
+        </w:rPr>
+        <w:tab/>
+        <w:t>9301</w:t>
+      </w:r>
+    </w:p>
+    <w:p>
+      <w:pPr>
+        <w:rPr>
+          <w:sz w:val="28"/>
+          <w:szCs w:val="28"/>
+          <w:lang w:val="en-US"/>
+        </w:rPr>
+      </w:pPr>
+      <w:r>
+        <w:rPr>
+          <w:sz w:val="28"/>
+          <w:szCs w:val="28"/>
+          <w:lang w:val="en-US"/>
+        </w:rPr>
+        <w:t>Farida Samir Youssef</w:t>
+      </w:r>
+      <w:r>
+        <w:rPr>
+          <w:sz w:val="28"/>
+          <w:szCs w:val="28"/>
+          <w:lang w:val="en-US"/>
+        </w:rPr>
+        <w:tab/>
+        <w:t>9603</w:t>
       </w:r>
     </w:p>
     <w:p>
@@ -357,19 +409,82 @@
     </w:p>
     <w:p>
       <w:pPr>
+        <w:ind w:left="360"/>
+        <w:rPr>
+          <w:sz w:val="28"/>
+          <w:szCs w:val="28"/>
+          <w:lang w:val="en-US"/>
+        </w:rPr>
+      </w:pPr>
+    </w:p>
+    <w:p>
+      <w:pPr>
         <w:pStyle w:val="ListParagraph"/>
-        <w:rPr>
-          <w:b/>
-          <w:bCs/>
-          <w:sz w:val="28"/>
-          <w:szCs w:val="28"/>
-          <w:lang w:val="en-US"/>
-        </w:rPr>
-      </w:pPr>
+        <w:jc w:val="center"/>
+        <w:rPr>
+          <w:b/>
+          <w:bCs/>
+          <w:sz w:val="28"/>
+          <w:szCs w:val="28"/>
+          <w:lang w:val="en-US"/>
+        </w:rPr>
+      </w:pPr>
+      <w:r>
+        <w:rPr>
+          <w:b/>
+          <w:bCs/>
+          <w:noProof/>
+          <w:sz w:val="28"/>
+          <w:szCs w:val="28"/>
+          <w:lang w:val="en-US"/>
+        </w:rPr>
+        <w:drawing>
+          <wp:inline distT="0" distB="0" distL="0" distR="0" wp14:anchorId="1FF7805E" wp14:editId="3BB6D2BB">
+            <wp:extent cx="4561114" cy="4418611"/>
+            <wp:effectExtent l="0" t="0" r="0" b="1270"/>
+            <wp:docPr id="12645539" name="Picture 2" descr="A diagram of a diagram&#10;&#10;AI-generated content may be incorrect."/>
+            <wp:cNvGraphicFramePr>
+              <a:graphicFrameLocks xmlns:a="http://schemas.openxmlformats.org/drawingml/2006/main" noChangeAspect="1"/>
+            </wp:cNvGraphicFramePr>
+            <a:graphic xmlns:a="http://schemas.openxmlformats.org/drawingml/2006/main">
+              <a:graphicData uri="http://schemas.openxmlformats.org/drawingml/2006/picture">
+                <pic:pic xmlns:pic="http://schemas.openxmlformats.org/drawingml/2006/picture">
+                  <pic:nvPicPr>
+                    <pic:cNvPr id="12645539" name="Picture 2" descr="A diagram of a diagram&#10;&#10;AI-generated content may be incorrect."/>
+                    <pic:cNvPicPr/>
+                  </pic:nvPicPr>
+                  <pic:blipFill>
+                    <a:blip r:embed="rId5">
+                      <a:extLst>
+                        <a:ext uri="{28A0092B-C50C-407E-A947-70E740481C1C}">
+                          <a14:useLocalDpi xmlns:a14="http://schemas.microsoft.com/office/drawing/2010/main" val="0"/>
+                        </a:ext>
+                      </a:extLst>
+                    </a:blip>
+                    <a:stretch>
+                      <a:fillRect/>
+                    </a:stretch>
+                  </pic:blipFill>
+                  <pic:spPr>
+                    <a:xfrm>
+                      <a:off x="0" y="0"/>
+                      <a:ext cx="4568372" cy="4425642"/>
+                    </a:xfrm>
+                    <a:prstGeom prst="rect">
+                      <a:avLst/>
+                    </a:prstGeom>
+                  </pic:spPr>
+                </pic:pic>
+              </a:graphicData>
+            </a:graphic>
+          </wp:inline>
+        </w:drawing>
+      </w:r>
     </w:p>
     <w:p>
       <w:pPr>
         <w:pStyle w:val="ListParagraph"/>
+        <w:jc w:val="center"/>
         <w:rPr>
           <w:b/>
           <w:bCs/>
@@ -383,13 +498,37 @@
       <w:pPr>
         <w:pStyle w:val="ListParagraph"/>
         <w:rPr>
-          <w:b/>
-          <w:bCs/>
-          <w:sz w:val="28"/>
-          <w:szCs w:val="28"/>
-          <w:lang w:val="en-US"/>
-        </w:rPr>
-      </w:pPr>
+          <w:sz w:val="28"/>
+          <w:szCs w:val="28"/>
+          <w:lang w:val="en-US"/>
+        </w:rPr>
+      </w:pPr>
+      <w:r>
+        <w:rPr>
+          <w:sz w:val="28"/>
+          <w:szCs w:val="28"/>
+          <w:lang w:val="en-US"/>
+        </w:rPr>
+        <w:t xml:space="preserve">The Use Case Diagram represents the interaction between the </w:t>
+      </w:r>
+      <w:proofErr w:type="spellStart"/>
+      <w:r>
+        <w:rPr>
+          <w:sz w:val="28"/>
+          <w:szCs w:val="28"/>
+          <w:lang w:val="en-US"/>
+        </w:rPr>
+        <w:t>SkillForge</w:t>
+      </w:r>
+      <w:proofErr w:type="spellEnd"/>
+      <w:r>
+        <w:rPr>
+          <w:sz w:val="28"/>
+          <w:szCs w:val="28"/>
+          <w:lang w:val="en-US"/>
+        </w:rPr>
+        <w:t xml:space="preserve"> platform and its primary actors: Student, Instructor, and Admin, all inheriting from the general User actor. It defines each actor’s responsibilities, such as course enrollment, content creation, and system management. The diagram also incorporates include relationship to illustrate common and conditional behaviors within the system’s processes.</w:t>
+      </w:r>
     </w:p>
     <w:p>
       <w:pPr>
@@ -417,367 +556,6 @@
     </w:p>
     <w:p>
       <w:pPr>
-        <w:pStyle w:val="ListParagraph"/>
-        <w:rPr>
-          <w:b/>
-          <w:bCs/>
-          <w:sz w:val="28"/>
-          <w:szCs w:val="28"/>
-          <w:lang w:val="en-US"/>
-        </w:rPr>
-      </w:pPr>
-    </w:p>
-    <w:p>
-      <w:pPr>
-        <w:pStyle w:val="ListParagraph"/>
-        <w:rPr>
-          <w:b/>
-          <w:bCs/>
-          <w:sz w:val="28"/>
-          <w:szCs w:val="28"/>
-          <w:lang w:val="en-US"/>
-        </w:rPr>
-      </w:pPr>
-    </w:p>
-    <w:p>
-      <w:pPr>
-        <w:pStyle w:val="ListParagraph"/>
-        <w:rPr>
-          <w:b/>
-          <w:bCs/>
-          <w:sz w:val="28"/>
-          <w:szCs w:val="28"/>
-          <w:lang w:val="en-US"/>
-        </w:rPr>
-      </w:pPr>
-    </w:p>
-    <w:p>
-      <w:pPr>
-        <w:pStyle w:val="ListParagraph"/>
-        <w:rPr>
-          <w:b/>
-          <w:bCs/>
-          <w:sz w:val="28"/>
-          <w:szCs w:val="28"/>
-          <w:lang w:val="en-US"/>
-        </w:rPr>
-      </w:pPr>
-    </w:p>
-    <w:p>
-      <w:pPr>
-        <w:pStyle w:val="ListParagraph"/>
-        <w:rPr>
-          <w:b/>
-          <w:bCs/>
-          <w:sz w:val="28"/>
-          <w:szCs w:val="28"/>
-          <w:lang w:val="en-US"/>
-        </w:rPr>
-      </w:pPr>
-    </w:p>
-    <w:p>
-      <w:pPr>
-        <w:pStyle w:val="ListParagraph"/>
-        <w:rPr>
-          <w:b/>
-          <w:bCs/>
-          <w:sz w:val="28"/>
-          <w:szCs w:val="28"/>
-          <w:lang w:val="en-US"/>
-        </w:rPr>
-      </w:pPr>
-    </w:p>
-    <w:p>
-      <w:pPr>
-        <w:pStyle w:val="ListParagraph"/>
-        <w:rPr>
-          <w:b/>
-          <w:bCs/>
-          <w:sz w:val="28"/>
-          <w:szCs w:val="28"/>
-          <w:lang w:val="en-US"/>
-        </w:rPr>
-      </w:pPr>
-    </w:p>
-    <w:p>
-      <w:pPr>
-        <w:pStyle w:val="ListParagraph"/>
-        <w:rPr>
-          <w:b/>
-          <w:bCs/>
-          <w:sz w:val="28"/>
-          <w:szCs w:val="28"/>
-          <w:lang w:val="en-US"/>
-        </w:rPr>
-      </w:pPr>
-    </w:p>
-    <w:p>
-      <w:pPr>
-        <w:pStyle w:val="ListParagraph"/>
-        <w:rPr>
-          <w:b/>
-          <w:bCs/>
-          <w:sz w:val="28"/>
-          <w:szCs w:val="28"/>
-          <w:lang w:val="en-US"/>
-        </w:rPr>
-      </w:pPr>
-    </w:p>
-    <w:p>
-      <w:pPr>
-        <w:pStyle w:val="ListParagraph"/>
-        <w:rPr>
-          <w:b/>
-          <w:bCs/>
-          <w:sz w:val="28"/>
-          <w:szCs w:val="28"/>
-          <w:lang w:val="en-US"/>
-        </w:rPr>
-      </w:pPr>
-    </w:p>
-    <w:p>
-      <w:pPr>
-        <w:pStyle w:val="ListParagraph"/>
-        <w:rPr>
-          <w:b/>
-          <w:bCs/>
-          <w:sz w:val="28"/>
-          <w:szCs w:val="28"/>
-          <w:lang w:val="en-US"/>
-        </w:rPr>
-      </w:pPr>
-    </w:p>
-    <w:p>
-      <w:pPr>
-        <w:pStyle w:val="ListParagraph"/>
-        <w:rPr>
-          <w:b/>
-          <w:bCs/>
-          <w:sz w:val="28"/>
-          <w:szCs w:val="28"/>
-          <w:lang w:val="en-US"/>
-        </w:rPr>
-      </w:pPr>
-    </w:p>
-    <w:p>
-      <w:pPr>
-        <w:pStyle w:val="ListParagraph"/>
-        <w:rPr>
-          <w:b/>
-          <w:bCs/>
-          <w:sz w:val="28"/>
-          <w:szCs w:val="28"/>
-          <w:lang w:val="en-US"/>
-        </w:rPr>
-      </w:pPr>
-    </w:p>
-    <w:p>
-      <w:pPr>
-        <w:pStyle w:val="ListParagraph"/>
-        <w:rPr>
-          <w:b/>
-          <w:bCs/>
-          <w:sz w:val="28"/>
-          <w:szCs w:val="28"/>
-          <w:lang w:val="en-US"/>
-        </w:rPr>
-      </w:pPr>
-    </w:p>
-    <w:p>
-      <w:pPr>
-        <w:pStyle w:val="ListParagraph"/>
-        <w:rPr>
-          <w:b/>
-          <w:bCs/>
-          <w:sz w:val="28"/>
-          <w:szCs w:val="28"/>
-          <w:lang w:val="en-US"/>
-        </w:rPr>
-      </w:pPr>
-    </w:p>
-    <w:p>
-      <w:pPr>
-        <w:pStyle w:val="ListParagraph"/>
-        <w:rPr>
-          <w:b/>
-          <w:bCs/>
-          <w:sz w:val="28"/>
-          <w:szCs w:val="28"/>
-          <w:lang w:val="en-US"/>
-        </w:rPr>
-      </w:pPr>
-    </w:p>
-    <w:p>
-      <w:pPr>
-        <w:pStyle w:val="ListParagraph"/>
-        <w:rPr>
-          <w:b/>
-          <w:bCs/>
-          <w:sz w:val="28"/>
-          <w:szCs w:val="28"/>
-          <w:lang w:val="en-US"/>
-        </w:rPr>
-      </w:pPr>
-    </w:p>
-    <w:p>
-      <w:pPr>
-        <w:pStyle w:val="ListParagraph"/>
-        <w:rPr>
-          <w:b/>
-          <w:bCs/>
-          <w:sz w:val="28"/>
-          <w:szCs w:val="28"/>
-          <w:lang w:val="en-US"/>
-        </w:rPr>
-      </w:pPr>
-    </w:p>
-    <w:p>
-      <w:pPr>
-        <w:pStyle w:val="ListParagraph"/>
-        <w:rPr>
-          <w:b/>
-          <w:bCs/>
-          <w:sz w:val="28"/>
-          <w:szCs w:val="28"/>
-          <w:lang w:val="en-US"/>
-        </w:rPr>
-      </w:pPr>
-    </w:p>
-    <w:p>
-      <w:pPr>
-        <w:pStyle w:val="ListParagraph"/>
-        <w:rPr>
-          <w:b/>
-          <w:bCs/>
-          <w:sz w:val="28"/>
-          <w:szCs w:val="28"/>
-          <w:lang w:val="en-US"/>
-        </w:rPr>
-      </w:pPr>
-    </w:p>
-    <w:p>
-      <w:pPr>
-        <w:pStyle w:val="ListParagraph"/>
-        <w:rPr>
-          <w:b/>
-          <w:bCs/>
-          <w:sz w:val="28"/>
-          <w:szCs w:val="28"/>
-          <w:lang w:val="en-US"/>
-        </w:rPr>
-      </w:pPr>
-    </w:p>
-    <w:p>
-      <w:pPr>
-        <w:pStyle w:val="ListParagraph"/>
-        <w:rPr>
-          <w:b/>
-          <w:bCs/>
-          <w:sz w:val="28"/>
-          <w:szCs w:val="28"/>
-          <w:lang w:val="en-US"/>
-        </w:rPr>
-      </w:pPr>
-    </w:p>
-    <w:p>
-      <w:pPr>
-        <w:pStyle w:val="ListParagraph"/>
-        <w:rPr>
-          <w:b/>
-          <w:bCs/>
-          <w:sz w:val="28"/>
-          <w:szCs w:val="28"/>
-          <w:lang w:val="en-US"/>
-        </w:rPr>
-      </w:pPr>
-    </w:p>
-    <w:p>
-      <w:pPr>
-        <w:pStyle w:val="ListParagraph"/>
-        <w:rPr>
-          <w:b/>
-          <w:bCs/>
-          <w:sz w:val="28"/>
-          <w:szCs w:val="28"/>
-          <w:lang w:val="en-US"/>
-        </w:rPr>
-      </w:pPr>
-    </w:p>
-    <w:p>
-      <w:pPr>
-        <w:pStyle w:val="ListParagraph"/>
-        <w:rPr>
-          <w:b/>
-          <w:bCs/>
-          <w:sz w:val="28"/>
-          <w:szCs w:val="28"/>
-          <w:lang w:val="en-US"/>
-        </w:rPr>
-      </w:pPr>
-    </w:p>
-    <w:p>
-      <w:pPr>
-        <w:pStyle w:val="ListParagraph"/>
-        <w:rPr>
-          <w:b/>
-          <w:bCs/>
-          <w:sz w:val="28"/>
-          <w:szCs w:val="28"/>
-          <w:lang w:val="en-US"/>
-        </w:rPr>
-      </w:pPr>
-    </w:p>
-    <w:p>
-      <w:pPr>
-        <w:pStyle w:val="ListParagraph"/>
-        <w:rPr>
-          <w:b/>
-          <w:bCs/>
-          <w:sz w:val="28"/>
-          <w:szCs w:val="28"/>
-          <w:lang w:val="en-US"/>
-        </w:rPr>
-      </w:pPr>
-    </w:p>
-    <w:p>
-      <w:pPr>
-        <w:pStyle w:val="ListParagraph"/>
-        <w:rPr>
-          <w:b/>
-          <w:bCs/>
-          <w:sz w:val="28"/>
-          <w:szCs w:val="28"/>
-          <w:lang w:val="en-US"/>
-        </w:rPr>
-      </w:pPr>
-    </w:p>
-    <w:p>
-      <w:pPr>
-        <w:pStyle w:val="ListParagraph"/>
-        <w:rPr>
-          <w:b/>
-          <w:bCs/>
-          <w:sz w:val="28"/>
-          <w:szCs w:val="28"/>
-          <w:lang w:val="en-US"/>
-        </w:rPr>
-      </w:pPr>
-    </w:p>
-    <w:p>
-      <w:pPr>
-        <w:pStyle w:val="ListParagraph"/>
-        <w:rPr>
-          <w:b/>
-          <w:bCs/>
-          <w:sz w:val="28"/>
-          <w:szCs w:val="28"/>
-          <w:lang w:val="en-US"/>
-        </w:rPr>
-      </w:pPr>
-    </w:p>
-    <w:p>
-      <w:pPr>
-        <w:pStyle w:val="ListParagraph"/>
         <w:rPr>
           <w:b/>
           <w:bCs/>
@@ -808,18 +586,69 @@
           <w:szCs w:val="28"/>
           <w:lang w:val="en-US"/>
         </w:rPr>
+        <w:lastRenderedPageBreak/>
         <w:t>Activity Diagram</w:t>
       </w:r>
     </w:p>
     <w:p>
       <w:pPr>
         <w:ind w:left="360"/>
-        <w:rPr>
-          <w:sz w:val="28"/>
-          <w:szCs w:val="28"/>
-          <w:lang w:val="en-US"/>
-        </w:rPr>
-      </w:pPr>
+        <w:jc w:val="center"/>
+        <w:rPr>
+          <w:sz w:val="28"/>
+          <w:szCs w:val="28"/>
+          <w:lang w:val="en-US"/>
+        </w:rPr>
+      </w:pPr>
+      <w:r>
+        <w:rPr>
+          <w:noProof/>
+          <w:sz w:val="28"/>
+          <w:szCs w:val="28"/>
+          <w:lang w:val="en-US"/>
+        </w:rPr>
+        <w:drawing>
+          <wp:inline distT="0" distB="0" distL="0" distR="0" wp14:anchorId="20707A6D" wp14:editId="47165215">
+            <wp:extent cx="4306557" cy="6063343"/>
+            <wp:effectExtent l="0" t="0" r="0" b="0"/>
+            <wp:docPr id="2114348819" name="Picture 1" descr="A diagram of a process&#10;&#10;AI-generated content may be incorrect."/>
+            <wp:cNvGraphicFramePr>
+              <a:graphicFrameLocks xmlns:a="http://schemas.openxmlformats.org/drawingml/2006/main" noChangeAspect="1"/>
+            </wp:cNvGraphicFramePr>
+            <a:graphic xmlns:a="http://schemas.openxmlformats.org/drawingml/2006/main">
+              <a:graphicData uri="http://schemas.openxmlformats.org/drawingml/2006/picture">
+                <pic:pic xmlns:pic="http://schemas.openxmlformats.org/drawingml/2006/picture">
+                  <pic:nvPicPr>
+                    <pic:cNvPr id="2114348819" name="Picture 1" descr="A diagram of a process&#10;&#10;AI-generated content may be incorrect."/>
+                    <pic:cNvPicPr/>
+                  </pic:nvPicPr>
+                  <pic:blipFill>
+                    <a:blip r:embed="rId6">
+                      <a:extLst>
+                        <a:ext uri="{28A0092B-C50C-407E-A947-70E740481C1C}">
+                          <a14:useLocalDpi xmlns:a14="http://schemas.microsoft.com/office/drawing/2010/main" val="0"/>
+                        </a:ext>
+                      </a:extLst>
+                    </a:blip>
+                    <a:stretch>
+                      <a:fillRect/>
+                    </a:stretch>
+                  </pic:blipFill>
+                  <pic:spPr>
+                    <a:xfrm>
+                      <a:off x="0" y="0"/>
+                      <a:ext cx="4333553" cy="6101351"/>
+                    </a:xfrm>
+                    <a:prstGeom prst="rect">
+                      <a:avLst/>
+                    </a:prstGeom>
+                  </pic:spPr>
+                </pic:pic>
+              </a:graphicData>
+            </a:graphic>
+          </wp:inline>
+        </w:drawing>
+      </w:r>
     </w:p>
     <w:p>
       <w:pPr>
@@ -830,236 +659,50 @@
           <w:lang w:val="en-US"/>
         </w:rPr>
       </w:pPr>
-    </w:p>
-    <w:p>
-      <w:pPr>
-        <w:ind w:left="360"/>
-        <w:rPr>
-          <w:sz w:val="28"/>
-          <w:szCs w:val="28"/>
-          <w:lang w:val="en-US"/>
-        </w:rPr>
-      </w:pPr>
-    </w:p>
-    <w:p>
-      <w:pPr>
-        <w:ind w:left="360"/>
-        <w:rPr>
-          <w:sz w:val="28"/>
-          <w:szCs w:val="28"/>
-          <w:lang w:val="en-US"/>
-        </w:rPr>
-      </w:pPr>
-    </w:p>
-    <w:p>
-      <w:pPr>
-        <w:ind w:left="360"/>
-        <w:rPr>
-          <w:sz w:val="28"/>
-          <w:szCs w:val="28"/>
-          <w:lang w:val="en-US"/>
-        </w:rPr>
-      </w:pPr>
-    </w:p>
-    <w:p>
-      <w:pPr>
-        <w:ind w:left="360"/>
-        <w:rPr>
-          <w:sz w:val="28"/>
-          <w:szCs w:val="28"/>
-          <w:lang w:val="en-US"/>
-        </w:rPr>
-      </w:pPr>
-    </w:p>
-    <w:p>
-      <w:pPr>
-        <w:ind w:left="360"/>
-        <w:rPr>
-          <w:sz w:val="28"/>
-          <w:szCs w:val="28"/>
-          <w:lang w:val="en-US"/>
-        </w:rPr>
-      </w:pPr>
-    </w:p>
-    <w:p>
-      <w:pPr>
-        <w:ind w:left="360"/>
-        <w:rPr>
-          <w:sz w:val="28"/>
-          <w:szCs w:val="28"/>
-          <w:lang w:val="en-US"/>
-        </w:rPr>
-      </w:pPr>
-    </w:p>
-    <w:p>
-      <w:pPr>
-        <w:ind w:left="360"/>
-        <w:rPr>
-          <w:sz w:val="28"/>
-          <w:szCs w:val="28"/>
-          <w:lang w:val="en-US"/>
-        </w:rPr>
-      </w:pPr>
-    </w:p>
-    <w:p>
-      <w:pPr>
-        <w:ind w:left="360"/>
-        <w:rPr>
-          <w:sz w:val="28"/>
-          <w:szCs w:val="28"/>
-          <w:lang w:val="en-US"/>
-        </w:rPr>
-      </w:pPr>
-    </w:p>
-    <w:p>
-      <w:pPr>
-        <w:ind w:left="360"/>
-        <w:rPr>
-          <w:sz w:val="28"/>
-          <w:szCs w:val="28"/>
-          <w:lang w:val="en-US"/>
-        </w:rPr>
-      </w:pPr>
-    </w:p>
-    <w:p>
-      <w:pPr>
-        <w:ind w:left="360"/>
-        <w:rPr>
-          <w:sz w:val="28"/>
-          <w:szCs w:val="28"/>
-          <w:lang w:val="en-US"/>
-        </w:rPr>
-      </w:pPr>
-    </w:p>
-    <w:p>
-      <w:pPr>
-        <w:ind w:left="360"/>
-        <w:rPr>
-          <w:sz w:val="28"/>
-          <w:szCs w:val="28"/>
-          <w:lang w:val="en-US"/>
-        </w:rPr>
-      </w:pPr>
-    </w:p>
-    <w:p>
-      <w:pPr>
-        <w:ind w:left="360"/>
-        <w:rPr>
-          <w:sz w:val="28"/>
-          <w:szCs w:val="28"/>
-          <w:lang w:val="en-US"/>
-        </w:rPr>
-      </w:pPr>
-    </w:p>
-    <w:p>
-      <w:pPr>
-        <w:ind w:left="360"/>
-        <w:rPr>
-          <w:sz w:val="28"/>
-          <w:szCs w:val="28"/>
-          <w:lang w:val="en-US"/>
-        </w:rPr>
-      </w:pPr>
-    </w:p>
-    <w:p>
-      <w:pPr>
-        <w:ind w:left="360"/>
-        <w:rPr>
-          <w:sz w:val="28"/>
-          <w:szCs w:val="28"/>
-          <w:lang w:val="en-US"/>
-        </w:rPr>
-      </w:pPr>
-    </w:p>
-    <w:p>
-      <w:pPr>
-        <w:ind w:left="360"/>
-        <w:rPr>
-          <w:sz w:val="28"/>
-          <w:szCs w:val="28"/>
-          <w:lang w:val="en-US"/>
-        </w:rPr>
-      </w:pPr>
-    </w:p>
-    <w:p>
-      <w:pPr>
-        <w:ind w:left="360"/>
-        <w:rPr>
-          <w:sz w:val="28"/>
-          <w:szCs w:val="28"/>
-          <w:lang w:val="en-US"/>
-        </w:rPr>
-      </w:pPr>
-    </w:p>
-    <w:p>
-      <w:pPr>
-        <w:ind w:left="360"/>
-        <w:rPr>
-          <w:sz w:val="28"/>
-          <w:szCs w:val="28"/>
-          <w:lang w:val="en-US"/>
-        </w:rPr>
-      </w:pPr>
-    </w:p>
-    <w:p>
-      <w:pPr>
-        <w:ind w:left="360"/>
-        <w:rPr>
-          <w:sz w:val="28"/>
-          <w:szCs w:val="28"/>
-          <w:lang w:val="en-US"/>
-        </w:rPr>
-      </w:pPr>
-    </w:p>
-    <w:p>
-      <w:pPr>
-        <w:ind w:left="360"/>
-        <w:rPr>
-          <w:sz w:val="28"/>
-          <w:szCs w:val="28"/>
-          <w:lang w:val="en-US"/>
-        </w:rPr>
-      </w:pPr>
-    </w:p>
-    <w:p>
-      <w:pPr>
-        <w:ind w:left="360"/>
-        <w:rPr>
-          <w:sz w:val="28"/>
-          <w:szCs w:val="28"/>
-          <w:lang w:val="en-US"/>
-        </w:rPr>
-      </w:pPr>
-    </w:p>
-    <w:p>
-      <w:pPr>
-        <w:ind w:left="360"/>
-        <w:rPr>
-          <w:sz w:val="28"/>
-          <w:szCs w:val="28"/>
-          <w:lang w:val="en-US"/>
-        </w:rPr>
-      </w:pPr>
-    </w:p>
-    <w:p>
-      <w:pPr>
-        <w:ind w:left="360"/>
-        <w:rPr>
-          <w:sz w:val="28"/>
-          <w:szCs w:val="28"/>
-          <w:lang w:val="en-US"/>
-        </w:rPr>
-      </w:pPr>
-    </w:p>
-    <w:p>
-      <w:pPr>
-        <w:ind w:left="360"/>
-        <w:rPr>
-          <w:sz w:val="28"/>
-          <w:szCs w:val="28"/>
-          <w:lang w:val="en-US"/>
-        </w:rPr>
-      </w:pPr>
+      <w:r>
+        <w:rPr>
+          <w:sz w:val="28"/>
+          <w:szCs w:val="28"/>
+          <w:lang w:val="en-US"/>
+        </w:rPr>
+        <w:t xml:space="preserve">Activity diagram is a behavior diagram that shows the flow of actions or activities in a system. For example, this diagram represents the “Enroll in a Course” process in the </w:t>
+      </w:r>
+      <w:proofErr w:type="spellStart"/>
+      <w:r>
+        <w:rPr>
+          <w:sz w:val="28"/>
+          <w:szCs w:val="28"/>
+          <w:lang w:val="en-US"/>
+        </w:rPr>
+        <w:t>SkillForge</w:t>
+      </w:r>
+      <w:proofErr w:type="spellEnd"/>
+      <w:r>
+        <w:rPr>
+          <w:sz w:val="28"/>
+          <w:szCs w:val="28"/>
+          <w:lang w:val="en-US"/>
+        </w:rPr>
+        <w:t xml:space="preserve"> system, starting from the student logging in, browsing and selecting a course and how the system checks availability of the course and enrollment status of the student before enrolling the student to updating the JSON database and Analytics module in parallel then, confirming the enrollment. This diagram also shows the object flow which represents the data passed between activities like, course: Course and enrollment: </w:t>
+      </w:r>
+      <w:proofErr w:type="spellStart"/>
+      <w:r>
+        <w:rPr>
+          <w:sz w:val="28"/>
+          <w:szCs w:val="28"/>
+          <w:lang w:val="en-US"/>
+        </w:rPr>
+        <w:t>EnrollmentRecord</w:t>
+      </w:r>
+      <w:proofErr w:type="spellEnd"/>
+      <w:r>
+        <w:rPr>
+          <w:sz w:val="28"/>
+          <w:szCs w:val="28"/>
+          <w:lang w:val="en-US"/>
+        </w:rPr>
+        <w:t>.</w:t>
+      </w:r>
     </w:p>
     <w:p>
       <w:pPr>
@@ -1113,7 +756,7 @@
                     </pic:cNvPicPr>
                   </pic:nvPicPr>
                   <pic:blipFill>
-                    <a:blip r:embed="rId5">
+                    <a:blip r:embed="rId7">
                       <a:extLst>
                         <a:ext uri="{28A0092B-C50C-407E-A947-70E740481C1C}">
                           <a14:useLocalDpi xmlns:a14="http://schemas.microsoft.com/office/drawing/2010/main" val="0"/>
@@ -1162,7 +805,6 @@
         </w:rPr>
         <w:t xml:space="preserve">Class diagram is a structural diagram that shows the main classes and their relationship with each other. It is used to facilitate the implementation process by showing the coder where the OOP concepts can be implemented. For example: the diagram shows that we will have a parent class called user that will be inherited by 3 </w:t>
       </w:r>
-      <w:proofErr w:type="gramStart"/>
       <w:r>
         <w:rPr>
           <w:sz w:val="28"/>
@@ -1171,32 +813,13 @@
         </w:rPr>
         <w:t>subclasses ,</w:t>
       </w:r>
-      <w:proofErr w:type="gramEnd"/>
-      <w:r>
-        <w:rPr>
-          <w:sz w:val="28"/>
-          <w:szCs w:val="28"/>
-          <w:lang w:val="en-US"/>
-        </w:rPr>
-        <w:t xml:space="preserve"> 3 other classes </w:t>
-      </w:r>
-      <w:proofErr w:type="gramStart"/>
-      <w:r>
-        <w:rPr>
-          <w:sz w:val="28"/>
-          <w:szCs w:val="28"/>
-          <w:lang w:val="en-US"/>
-        </w:rPr>
-        <w:t>depend</w:t>
-      </w:r>
-      <w:proofErr w:type="gramEnd"/>
-      <w:r>
-        <w:rPr>
-          <w:sz w:val="28"/>
-          <w:szCs w:val="28"/>
-          <w:lang w:val="en-US"/>
-        </w:rPr>
-        <w:t xml:space="preserve"> on the database manager class</w:t>
+      <w:r>
+        <w:rPr>
+          <w:sz w:val="28"/>
+          <w:szCs w:val="28"/>
+          <w:lang w:val="en-US"/>
+        </w:rPr>
+        <w:t xml:space="preserve"> 3 other classes depend on the database manager class</w:t>
       </w:r>
       <w:r>
         <w:rPr>
@@ -1212,25 +835,7 @@
           <w:szCs w:val="28"/>
           <w:lang w:val="en-US"/>
         </w:rPr>
-        <w:t xml:space="preserve">. So, the class diagram shows the </w:t>
-      </w:r>
-      <w:proofErr w:type="gramStart"/>
-      <w:r>
-        <w:rPr>
-          <w:sz w:val="28"/>
-          <w:szCs w:val="28"/>
-          <w:lang w:val="en-US"/>
-        </w:rPr>
-        <w:t>coder</w:t>
-      </w:r>
-      <w:proofErr w:type="gramEnd"/>
-      <w:r>
-        <w:rPr>
-          <w:sz w:val="28"/>
-          <w:szCs w:val="28"/>
-          <w:lang w:val="en-US"/>
-        </w:rPr>
-        <w:t xml:space="preserve"> </w:t>
+        <w:t xml:space="preserve">. So, the class diagram shows the coder </w:t>
       </w:r>
       <w:r>
         <w:rPr>
@@ -1278,6 +883,7 @@
         <w:rPr>
           <w:b/>
           <w:bCs/>
+          <w:noProof/>
           <w:sz w:val="28"/>
           <w:szCs w:val="28"/>
         </w:rPr>
@@ -1299,7 +905,7 @@
                     </pic:cNvPicPr>
                   </pic:nvPicPr>
                   <pic:blipFill>
-                    <a:blip r:embed="rId6">
+                    <a:blip r:embed="rId8">
                       <a:extLst>
                         <a:ext uri="{28A0092B-C50C-407E-A947-70E740481C1C}">
                           <a14:useLocalDpi xmlns:a14="http://schemas.microsoft.com/office/drawing/2010/main" val="0"/>
@@ -1335,11 +941,8 @@
       <w:pPr>
         <w:ind w:left="360"/>
         <w:rPr>
-          <w:b/>
-          <w:bCs/>
-          <w:sz w:val="28"/>
-          <w:szCs w:val="28"/>
-          <w:lang w:val="en-US"/>
+          <w:sz w:val="28"/>
+          <w:szCs w:val="28"/>
         </w:rPr>
       </w:pPr>
     </w:p>
@@ -2126,6 +1729,7 @@
   <w:style w:type="character" w:default="1" w:styleId="DefaultParagraphFont">
     <w:name w:val="Default Paragraph Font"/>
     <w:uiPriority w:val="1"/>
+    <w:semiHidden/>
     <w:unhideWhenUsed/>
   </w:style>
   <w:style w:type="table" w:default="1" w:styleId="TableNormal">

</xml_diff>